<commit_message>
Correcao e adicao de novos docs
</commit_message>
<xml_diff>
--- a/02. Integrantes do Projeto.docx
+++ b/02. Integrantes do Projeto.docx
@@ -23,18 +23,10 @@
       </w:r>
     </w:p>
     <w:p>
-      <w:pPr>
-        <w:rPr>
-          <w:lang w:val="pt-BR"/>
-        </w:rPr>
-      </w:pPr>
       <w:r>
         <w:t xml:space="preserve">Contato: </w:t>
       </w:r>
       <w:r>
-        <w:rPr>
-          <w:lang w:val="pt-BR"/>
-        </w:rPr>
         <w:t>Dra. Rita de C. Henrique Dantas / Dra. Priscila M. Brunoro</w:t>
       </w:r>
     </w:p>
@@ -234,14 +226,12 @@
               <w:rPr>
                 <w:sz w:val="20"/>
                 <w:szCs w:val="20"/>
-                <w:lang w:val="pt-BR"/>
-              </w:rPr>
-            </w:pPr>
-            <w:r>
-              <w:rPr>
-                <w:sz w:val="20"/>
-                <w:szCs w:val="20"/>
-                <w:lang w:val="pt-BR"/>
+              </w:rPr>
+            </w:pPr>
+            <w:r>
+              <w:rPr>
+                <w:sz w:val="20"/>
+                <w:szCs w:val="20"/>
               </w:rPr>
               <w:t>Bruno Lima dos Santos</w:t>
             </w:r>
@@ -270,14 +260,12 @@
               <w:rPr>
                 <w:sz w:val="20"/>
                 <w:szCs w:val="20"/>
-                <w:lang w:val="pt-BR"/>
-              </w:rPr>
-            </w:pPr>
-            <w:r>
-              <w:rPr>
-                <w:sz w:val="20"/>
-                <w:szCs w:val="20"/>
-                <w:lang w:val="pt-BR"/>
+              </w:rPr>
+            </w:pPr>
+            <w:r>
+              <w:rPr>
+                <w:sz w:val="20"/>
+                <w:szCs w:val="20"/>
               </w:rPr>
               <w:t>1700713</w:t>
             </w:r>
@@ -306,14 +294,12 @@
               <w:rPr>
                 <w:sz w:val="20"/>
                 <w:szCs w:val="20"/>
-                <w:lang w:val="pt-BR"/>
-              </w:rPr>
-            </w:pPr>
-            <w:r>
-              <w:rPr>
-                <w:sz w:val="20"/>
-                <w:szCs w:val="20"/>
-                <w:lang w:val="pt-BR"/>
+              </w:rPr>
+            </w:pPr>
+            <w:r>
+              <w:rPr>
+                <w:sz w:val="20"/>
+                <w:szCs w:val="20"/>
               </w:rPr>
               <w:t>brunosalve1@outlook.com</w:t>
             </w:r>
@@ -342,14 +328,12 @@
               <w:rPr>
                 <w:sz w:val="20"/>
                 <w:szCs w:val="20"/>
-                <w:lang w:val="pt-BR"/>
-              </w:rPr>
-            </w:pPr>
-            <w:r>
-              <w:rPr>
-                <w:sz w:val="20"/>
-                <w:szCs w:val="20"/>
-                <w:lang w:val="pt-BR"/>
+              </w:rPr>
+            </w:pPr>
+            <w:r>
+              <w:rPr>
+                <w:sz w:val="20"/>
+                <w:szCs w:val="20"/>
               </w:rPr>
               <w:t>(11) 995857001</w:t>
             </w:r>
@@ -383,14 +367,12 @@
               <w:rPr>
                 <w:sz w:val="20"/>
                 <w:szCs w:val="20"/>
-                <w:lang w:val="pt-BR"/>
-              </w:rPr>
-            </w:pPr>
-            <w:r>
-              <w:rPr>
-                <w:sz w:val="20"/>
-                <w:szCs w:val="20"/>
-                <w:lang w:val="pt-BR"/>
+              </w:rPr>
+            </w:pPr>
+            <w:r>
+              <w:rPr>
+                <w:sz w:val="20"/>
+                <w:szCs w:val="20"/>
               </w:rPr>
               <w:t>Danilo Lopes do Nascimento</w:t>
             </w:r>
@@ -453,14 +435,12 @@
               <w:rPr>
                 <w:sz w:val="20"/>
                 <w:szCs w:val="20"/>
-                <w:lang w:val="pt-BR"/>
-              </w:rPr>
-            </w:pPr>
-            <w:r>
-              <w:rPr>
-                <w:sz w:val="20"/>
-                <w:szCs w:val="20"/>
-                <w:lang w:val="pt-BR"/>
+              </w:rPr>
+            </w:pPr>
+            <w:r>
+              <w:rPr>
+                <w:sz w:val="20"/>
+                <w:szCs w:val="20"/>
               </w:rPr>
               <w:t>danilo_lopes100@live.com</w:t>
             </w:r>
@@ -489,14 +469,12 @@
               <w:rPr>
                 <w:sz w:val="20"/>
                 <w:szCs w:val="20"/>
-                <w:lang w:val="pt-BR"/>
-              </w:rPr>
-            </w:pPr>
-            <w:r>
-              <w:rPr>
-                <w:sz w:val="20"/>
-                <w:szCs w:val="20"/>
-                <w:lang w:val="pt-BR"/>
+              </w:rPr>
+            </w:pPr>
+            <w:r>
+              <w:rPr>
+                <w:sz w:val="20"/>
+                <w:szCs w:val="20"/>
               </w:rPr>
               <w:t>(11) 951624098</w:t>
             </w:r>
@@ -530,14 +508,12 @@
               <w:rPr>
                 <w:sz w:val="20"/>
                 <w:szCs w:val="20"/>
-                <w:lang w:val="pt-BR"/>
-              </w:rPr>
-            </w:pPr>
-            <w:r>
-              <w:rPr>
-                <w:sz w:val="20"/>
-                <w:szCs w:val="20"/>
-                <w:lang w:val="pt-BR"/>
+              </w:rPr>
+            </w:pPr>
+            <w:r>
+              <w:rPr>
+                <w:sz w:val="20"/>
+                <w:szCs w:val="20"/>
               </w:rPr>
               <w:t xml:space="preserve"> </w:t>
             </w:r>
@@ -545,7 +521,6 @@
               <w:rPr>
                 <w:sz w:val="20"/>
                 <w:szCs w:val="20"/>
-                <w:lang w:val="pt-BR"/>
               </w:rPr>
               <w:t>Isaque Felizardo</w:t>
             </w:r>
@@ -608,14 +583,12 @@
               <w:rPr>
                 <w:sz w:val="20"/>
                 <w:szCs w:val="20"/>
-                <w:lang w:val="pt-BR"/>
-              </w:rPr>
-            </w:pPr>
-            <w:r>
-              <w:rPr>
-                <w:sz w:val="20"/>
-                <w:szCs w:val="20"/>
-                <w:lang w:val="pt-BR"/>
+              </w:rPr>
+            </w:pPr>
+            <w:r>
+              <w:rPr>
+                <w:sz w:val="20"/>
+                <w:szCs w:val="20"/>
               </w:rPr>
               <w:t>isaque015@outlook.com.br</w:t>
             </w:r>
@@ -644,14 +617,12 @@
               <w:rPr>
                 <w:sz w:val="20"/>
                 <w:szCs w:val="20"/>
-                <w:lang w:val="pt-BR"/>
-              </w:rPr>
-            </w:pPr>
-            <w:r>
-              <w:rPr>
-                <w:sz w:val="20"/>
-                <w:szCs w:val="20"/>
-                <w:lang w:val="pt-BR"/>
+              </w:rPr>
+            </w:pPr>
+            <w:r>
+              <w:rPr>
+                <w:sz w:val="20"/>
+                <w:szCs w:val="20"/>
               </w:rPr>
               <w:t>(11) 968746245</w:t>
             </w:r>
@@ -685,14 +656,12 @@
               <w:rPr>
                 <w:sz w:val="20"/>
                 <w:szCs w:val="20"/>
-                <w:lang w:val="pt-BR"/>
-              </w:rPr>
-            </w:pPr>
-            <w:r>
-              <w:rPr>
-                <w:sz w:val="20"/>
-                <w:szCs w:val="20"/>
-                <w:lang w:val="pt-BR"/>
+              </w:rPr>
+            </w:pPr>
+            <w:r>
+              <w:rPr>
+                <w:sz w:val="20"/>
+                <w:szCs w:val="20"/>
               </w:rPr>
               <w:t>Lucas Alves Siqueira</w:t>
             </w:r>
@@ -755,14 +724,12 @@
               <w:rPr>
                 <w:sz w:val="20"/>
                 <w:szCs w:val="20"/>
-                <w:lang w:val="pt-BR"/>
-              </w:rPr>
-            </w:pPr>
-            <w:r>
-              <w:rPr>
-                <w:sz w:val="20"/>
-                <w:szCs w:val="20"/>
-                <w:lang w:val="pt-BR"/>
+              </w:rPr>
+            </w:pPr>
+            <w:r>
+              <w:rPr>
+                <w:sz w:val="20"/>
+                <w:szCs w:val="20"/>
               </w:rPr>
               <w:t>lalvessiqueira8@gmail.com</w:t>
             </w:r>
@@ -791,14 +758,12 @@
               <w:rPr>
                 <w:sz w:val="20"/>
                 <w:szCs w:val="20"/>
-                <w:lang w:val="pt-BR"/>
-              </w:rPr>
-            </w:pPr>
-            <w:r>
-              <w:rPr>
-                <w:sz w:val="20"/>
-                <w:szCs w:val="20"/>
-                <w:lang w:val="pt-BR"/>
+              </w:rPr>
+            </w:pPr>
+            <w:r>
+              <w:rPr>
+                <w:sz w:val="20"/>
+                <w:szCs w:val="20"/>
               </w:rPr>
               <w:t>(11) 985867307</w:t>
             </w:r>
@@ -832,14 +797,12 @@
               <w:rPr>
                 <w:sz w:val="20"/>
                 <w:szCs w:val="20"/>
-                <w:lang w:val="pt-BR"/>
-              </w:rPr>
-            </w:pPr>
-            <w:r>
-              <w:rPr>
-                <w:sz w:val="20"/>
-                <w:szCs w:val="20"/>
-                <w:lang w:val="pt-BR"/>
+              </w:rPr>
+            </w:pPr>
+            <w:r>
+              <w:rPr>
+                <w:sz w:val="20"/>
+                <w:szCs w:val="20"/>
               </w:rPr>
               <w:t xml:space="preserve">Lucas </w:t>
             </w:r>
@@ -848,7 +811,6 @@
               <w:rPr>
                 <w:sz w:val="20"/>
                 <w:szCs w:val="20"/>
-                <w:lang w:val="pt-BR"/>
               </w:rPr>
               <w:t>Araujo</w:t>
             </w:r>
@@ -857,7 +819,6 @@
               <w:rPr>
                 <w:sz w:val="20"/>
                 <w:szCs w:val="20"/>
-                <w:lang w:val="pt-BR"/>
               </w:rPr>
               <w:t xml:space="preserve"> de Oliveira</w:t>
             </w:r>
@@ -920,14 +881,12 @@
               <w:rPr>
                 <w:sz w:val="20"/>
                 <w:szCs w:val="20"/>
-                <w:lang w:val="pt-BR"/>
-              </w:rPr>
-            </w:pPr>
-            <w:r>
-              <w:rPr>
-                <w:sz w:val="20"/>
-                <w:szCs w:val="20"/>
-                <w:lang w:val="pt-BR"/>
+              </w:rPr>
+            </w:pPr>
+            <w:r>
+              <w:rPr>
+                <w:sz w:val="20"/>
+                <w:szCs w:val="20"/>
               </w:rPr>
               <w:t>lucas11200@hotmail.com</w:t>
             </w:r>
@@ -956,26 +915,14 @@
               <w:rPr>
                 <w:sz w:val="20"/>
                 <w:szCs w:val="20"/>
-                <w:lang w:val="pt-BR"/>
-              </w:rPr>
-            </w:pPr>
-            <w:r>
-              <w:rPr>
-                <w:sz w:val="20"/>
-                <w:szCs w:val="20"/>
-                <w:lang w:val="pt-BR"/>
-              </w:rPr>
-              <w:t xml:space="preserve">(11) 977214588 </w:t>
-            </w:r>
-            <w:bookmarkStart w:id="1" w:name="_GoBack"/>
-            <w:bookmarkEnd w:id="1"/>
-            <w:r>
-              <w:rPr>
-                <w:sz w:val="20"/>
-                <w:szCs w:val="20"/>
-                <w:lang w:val="pt-BR"/>
-              </w:rPr>
-              <w:t>(11) 950204449</w:t>
+              </w:rPr>
+            </w:pPr>
+            <w:r>
+              <w:rPr>
+                <w:sz w:val="20"/>
+                <w:szCs w:val="20"/>
+              </w:rPr>
+              <w:t>(11) 977214588 (11) 950204449</w:t>
             </w:r>
           </w:p>
         </w:tc>
@@ -1007,14 +954,12 @@
               <w:rPr>
                 <w:sz w:val="20"/>
                 <w:szCs w:val="20"/>
-                <w:lang w:val="pt-BR"/>
-              </w:rPr>
-            </w:pPr>
-            <w:r>
-              <w:rPr>
-                <w:sz w:val="20"/>
-                <w:szCs w:val="20"/>
-                <w:lang w:val="pt-BR"/>
+              </w:rPr>
+            </w:pPr>
+            <w:r>
+              <w:rPr>
+                <w:sz w:val="20"/>
+                <w:szCs w:val="20"/>
               </w:rPr>
               <w:t>Matheus Pereira Silva</w:t>
             </w:r>
@@ -1077,14 +1022,12 @@
               <w:rPr>
                 <w:sz w:val="20"/>
                 <w:szCs w:val="20"/>
-                <w:lang w:val="pt-BR"/>
-              </w:rPr>
-            </w:pPr>
-            <w:r>
-              <w:rPr>
-                <w:sz w:val="20"/>
-                <w:szCs w:val="20"/>
-                <w:lang w:val="pt-BR"/>
+              </w:rPr>
+            </w:pPr>
+            <w:r>
+              <w:rPr>
+                <w:sz w:val="20"/>
+                <w:szCs w:val="20"/>
               </w:rPr>
               <w:t>matheus191999@hotmail.com</w:t>
             </w:r>
@@ -1113,14 +1056,12 @@
               <w:rPr>
                 <w:sz w:val="20"/>
                 <w:szCs w:val="20"/>
-                <w:lang w:val="pt-BR"/>
-              </w:rPr>
-            </w:pPr>
-            <w:r>
-              <w:rPr>
-                <w:sz w:val="20"/>
-                <w:szCs w:val="20"/>
-                <w:lang w:val="pt-BR"/>
+              </w:rPr>
+            </w:pPr>
+            <w:r>
+              <w:rPr>
+                <w:sz w:val="20"/>
+                <w:szCs w:val="20"/>
               </w:rPr>
               <w:t>(11) 938052104</w:t>
             </w:r>
@@ -1154,14 +1095,12 @@
               <w:rPr>
                 <w:sz w:val="20"/>
                 <w:szCs w:val="20"/>
-                <w:lang w:val="pt-BR"/>
-              </w:rPr>
-            </w:pPr>
-            <w:r>
-              <w:rPr>
-                <w:sz w:val="20"/>
-                <w:szCs w:val="20"/>
-                <w:lang w:val="pt-BR"/>
+              </w:rPr>
+            </w:pPr>
+            <w:r>
+              <w:rPr>
+                <w:sz w:val="20"/>
+                <w:szCs w:val="20"/>
               </w:rPr>
               <w:t xml:space="preserve">Vitor </w:t>
             </w:r>
@@ -1170,7 +1109,6 @@
               <w:rPr>
                 <w:sz w:val="20"/>
                 <w:szCs w:val="20"/>
-                <w:lang w:val="pt-BR"/>
               </w:rPr>
               <w:t>Crepaldi</w:t>
             </w:r>
@@ -1179,7 +1117,6 @@
               <w:rPr>
                 <w:sz w:val="20"/>
                 <w:szCs w:val="20"/>
-                <w:lang w:val="pt-BR"/>
               </w:rPr>
               <w:t xml:space="preserve"> </w:t>
             </w:r>
@@ -1188,7 +1125,6 @@
               <w:rPr>
                 <w:sz w:val="20"/>
                 <w:szCs w:val="20"/>
-                <w:lang w:val="pt-BR"/>
               </w:rPr>
               <w:t>Carlessi</w:t>
             </w:r>
@@ -1252,14 +1188,12 @@
               <w:rPr>
                 <w:sz w:val="20"/>
                 <w:szCs w:val="20"/>
-                <w:lang w:val="pt-BR"/>
-              </w:rPr>
-            </w:pPr>
-            <w:r>
-              <w:rPr>
-                <w:sz w:val="20"/>
-                <w:szCs w:val="20"/>
-                <w:lang w:val="pt-BR"/>
+              </w:rPr>
+            </w:pPr>
+            <w:r>
+              <w:rPr>
+                <w:sz w:val="20"/>
+                <w:szCs w:val="20"/>
               </w:rPr>
               <w:t>vitor.carlessi@gmail.com</w:t>
             </w:r>
@@ -1287,17 +1221,1031 @@
               <w:rPr>
                 <w:sz w:val="20"/>
                 <w:szCs w:val="20"/>
-                <w:lang w:val="pt-BR"/>
-              </w:rPr>
-            </w:pPr>
-            <w:r>
-              <w:rPr>
-                <w:sz w:val="20"/>
-                <w:szCs w:val="20"/>
-                <w:lang w:val="pt-BR"/>
+              </w:rPr>
+            </w:pPr>
+            <w:r>
+              <w:rPr>
+                <w:sz w:val="20"/>
+                <w:szCs w:val="20"/>
               </w:rPr>
               <w:t>(11) 951206051</w:t>
             </w:r>
+          </w:p>
+        </w:tc>
+      </w:tr>
+    </w:tbl>
+    <w:p/>
+    <w:p/>
+    <w:p>
+      <w:r>
+        <w:t xml:space="preserve">Equipe </w:t>
+      </w:r>
+      <w:proofErr w:type="spellStart"/>
+      <w:r>
+        <w:t>Morumbichos</w:t>
+      </w:r>
+      <w:proofErr w:type="spellEnd"/>
+    </w:p>
+    <w:tbl>
+      <w:tblPr>
+        <w:tblStyle w:val="a"/>
+        <w:tblW w:w="10348" w:type="dxa"/>
+        <w:tblInd w:w="100" w:type="dxa"/>
+        <w:tblBorders>
+          <w:top w:val="single" w:sz="8" w:space="0" w:color="FF9900"/>
+          <w:left w:val="single" w:sz="8" w:space="0" w:color="FF9900"/>
+          <w:bottom w:val="single" w:sz="8" w:space="0" w:color="FF9900"/>
+          <w:right w:val="single" w:sz="8" w:space="0" w:color="FF9900"/>
+          <w:insideH w:val="single" w:sz="8" w:space="0" w:color="FF9900"/>
+          <w:insideV w:val="single" w:sz="8" w:space="0" w:color="FF9900"/>
+        </w:tblBorders>
+        <w:tblLayout w:type="fixed"/>
+        <w:tblLook w:val="0600" w:firstRow="0" w:lastRow="0" w:firstColumn="0" w:lastColumn="0" w:noHBand="1" w:noVBand="1"/>
+      </w:tblPr>
+      <w:tblGrid>
+        <w:gridCol w:w="3119"/>
+        <w:gridCol w:w="1559"/>
+        <w:gridCol w:w="3686"/>
+        <w:gridCol w:w="1984"/>
+      </w:tblGrid>
+      <w:tr>
+        <w:trPr>
+          <w:trHeight w:val="98"/>
+        </w:trPr>
+        <w:tc>
+          <w:tcPr>
+            <w:tcW w:w="3119" w:type="dxa"/>
+            <w:tcBorders>
+              <w:top w:val="single" w:sz="8" w:space="0" w:color="FF9900"/>
+              <w:left w:val="single" w:sz="8" w:space="0" w:color="FF9900"/>
+              <w:bottom w:val="single" w:sz="8" w:space="0" w:color="FF9900"/>
+              <w:right w:val="single" w:sz="8" w:space="0" w:color="FF9900"/>
+            </w:tcBorders>
+            <w:shd w:val="clear" w:color="auto" w:fill="F9CB9C"/>
+            <w:tcMar>
+              <w:top w:w="100" w:type="dxa"/>
+              <w:left w:w="100" w:type="dxa"/>
+              <w:bottom w:w="100" w:type="dxa"/>
+              <w:right w:w="100" w:type="dxa"/>
+            </w:tcMar>
+          </w:tcPr>
+          <w:p>
+            <w:pPr>
+              <w:spacing w:line="240" w:lineRule="auto"/>
+              <w:rPr>
+                <w:sz w:val="20"/>
+                <w:szCs w:val="20"/>
+              </w:rPr>
+            </w:pPr>
+            <w:r>
+              <w:rPr>
+                <w:sz w:val="20"/>
+                <w:szCs w:val="20"/>
+              </w:rPr>
+              <w:t>Nome</w:t>
+            </w:r>
+          </w:p>
+        </w:tc>
+        <w:tc>
+          <w:tcPr>
+            <w:tcW w:w="1559" w:type="dxa"/>
+            <w:tcBorders>
+              <w:top w:val="single" w:sz="8" w:space="0" w:color="FF9900"/>
+              <w:left w:val="single" w:sz="8" w:space="0" w:color="FF9900"/>
+              <w:bottom w:val="single" w:sz="8" w:space="0" w:color="FF9900"/>
+              <w:right w:val="single" w:sz="8" w:space="0" w:color="FF9900"/>
+            </w:tcBorders>
+            <w:shd w:val="clear" w:color="auto" w:fill="F9CB9C"/>
+            <w:tcMar>
+              <w:top w:w="100" w:type="dxa"/>
+              <w:left w:w="100" w:type="dxa"/>
+              <w:bottom w:w="100" w:type="dxa"/>
+              <w:right w:w="100" w:type="dxa"/>
+            </w:tcMar>
+          </w:tcPr>
+          <w:p>
+            <w:pPr>
+              <w:spacing w:line="240" w:lineRule="auto"/>
+              <w:rPr>
+                <w:sz w:val="20"/>
+                <w:szCs w:val="20"/>
+              </w:rPr>
+            </w:pPr>
+            <w:r>
+              <w:rPr>
+                <w:sz w:val="20"/>
+                <w:szCs w:val="20"/>
+              </w:rPr>
+              <w:t>Cargo</w:t>
+            </w:r>
+          </w:p>
+        </w:tc>
+        <w:tc>
+          <w:tcPr>
+            <w:tcW w:w="3686" w:type="dxa"/>
+            <w:tcBorders>
+              <w:top w:val="single" w:sz="8" w:space="0" w:color="FF9900"/>
+              <w:left w:val="single" w:sz="8" w:space="0" w:color="FF9900"/>
+              <w:bottom w:val="single" w:sz="8" w:space="0" w:color="FF9900"/>
+              <w:right w:val="single" w:sz="8" w:space="0" w:color="FF9900"/>
+            </w:tcBorders>
+            <w:shd w:val="clear" w:color="auto" w:fill="F9CB9C"/>
+            <w:tcMar>
+              <w:top w:w="100" w:type="dxa"/>
+              <w:left w:w="100" w:type="dxa"/>
+              <w:bottom w:w="100" w:type="dxa"/>
+              <w:right w:w="100" w:type="dxa"/>
+            </w:tcMar>
+          </w:tcPr>
+          <w:p>
+            <w:pPr>
+              <w:spacing w:line="240" w:lineRule="auto"/>
+              <w:rPr>
+                <w:sz w:val="20"/>
+                <w:szCs w:val="20"/>
+              </w:rPr>
+            </w:pPr>
+            <w:r>
+              <w:rPr>
+                <w:sz w:val="20"/>
+                <w:szCs w:val="20"/>
+              </w:rPr>
+              <w:t>E-mail</w:t>
+            </w:r>
+          </w:p>
+        </w:tc>
+        <w:tc>
+          <w:tcPr>
+            <w:tcW w:w="1984" w:type="dxa"/>
+            <w:tcBorders>
+              <w:top w:val="single" w:sz="8" w:space="0" w:color="FF9900"/>
+              <w:left w:val="single" w:sz="8" w:space="0" w:color="FF9900"/>
+              <w:bottom w:val="single" w:sz="8" w:space="0" w:color="FF9900"/>
+              <w:right w:val="single" w:sz="8" w:space="0" w:color="FF9900"/>
+            </w:tcBorders>
+            <w:shd w:val="clear" w:color="auto" w:fill="F9CB9C"/>
+            <w:tcMar>
+              <w:top w:w="100" w:type="dxa"/>
+              <w:left w:w="100" w:type="dxa"/>
+              <w:bottom w:w="100" w:type="dxa"/>
+              <w:right w:w="100" w:type="dxa"/>
+            </w:tcMar>
+          </w:tcPr>
+          <w:p>
+            <w:pPr>
+              <w:spacing w:line="240" w:lineRule="auto"/>
+              <w:rPr>
+                <w:sz w:val="20"/>
+                <w:szCs w:val="20"/>
+              </w:rPr>
+            </w:pPr>
+            <w:r>
+              <w:rPr>
+                <w:sz w:val="20"/>
+                <w:szCs w:val="20"/>
+              </w:rPr>
+              <w:t>Celular</w:t>
+            </w:r>
+          </w:p>
+        </w:tc>
+      </w:tr>
+      <w:tr>
+        <w:trPr>
+          <w:trHeight w:val="267"/>
+        </w:trPr>
+        <w:tc>
+          <w:tcPr>
+            <w:tcW w:w="3119" w:type="dxa"/>
+            <w:tcBorders>
+              <w:top w:val="single" w:sz="8" w:space="0" w:color="FF9900"/>
+              <w:left w:val="single" w:sz="8" w:space="0" w:color="FF9900"/>
+              <w:bottom w:val="single" w:sz="8" w:space="0" w:color="FF9900"/>
+              <w:right w:val="single" w:sz="8" w:space="0" w:color="FF9900"/>
+            </w:tcBorders>
+            <w:tcMar>
+              <w:top w:w="100" w:type="dxa"/>
+              <w:left w:w="100" w:type="dxa"/>
+              <w:bottom w:w="100" w:type="dxa"/>
+              <w:right w:w="100" w:type="dxa"/>
+            </w:tcMar>
+          </w:tcPr>
+          <w:p>
+            <w:pPr>
+              <w:widowControl w:val="0"/>
+              <w:spacing w:line="240" w:lineRule="auto"/>
+              <w:rPr>
+                <w:sz w:val="20"/>
+                <w:szCs w:val="20"/>
+              </w:rPr>
+            </w:pPr>
+            <w:r>
+              <w:t>Rita de C. Henrique Dantas</w:t>
+            </w:r>
+          </w:p>
+        </w:tc>
+        <w:tc>
+          <w:tcPr>
+            <w:tcW w:w="1559" w:type="dxa"/>
+            <w:tcBorders>
+              <w:top w:val="single" w:sz="8" w:space="0" w:color="FF9900"/>
+              <w:left w:val="single" w:sz="8" w:space="0" w:color="FF9900"/>
+              <w:bottom w:val="single" w:sz="8" w:space="0" w:color="FF9900"/>
+              <w:right w:val="single" w:sz="8" w:space="0" w:color="FF9900"/>
+            </w:tcBorders>
+            <w:tcMar>
+              <w:top w:w="100" w:type="dxa"/>
+              <w:left w:w="100" w:type="dxa"/>
+              <w:bottom w:w="100" w:type="dxa"/>
+              <w:right w:w="100" w:type="dxa"/>
+            </w:tcMar>
+          </w:tcPr>
+          <w:p>
+            <w:pPr>
+              <w:widowControl w:val="0"/>
+              <w:spacing w:line="240" w:lineRule="auto"/>
+              <w:rPr>
+                <w:sz w:val="20"/>
+                <w:szCs w:val="20"/>
+              </w:rPr>
+            </w:pPr>
+            <w:r>
+              <w:rPr>
+                <w:sz w:val="20"/>
+                <w:szCs w:val="20"/>
+              </w:rPr>
+              <w:t>Veterinária</w:t>
+            </w:r>
+          </w:p>
+        </w:tc>
+        <w:tc>
+          <w:tcPr>
+            <w:tcW w:w="3686" w:type="dxa"/>
+            <w:tcBorders>
+              <w:top w:val="single" w:sz="8" w:space="0" w:color="FF9900"/>
+              <w:left w:val="single" w:sz="8" w:space="0" w:color="FF9900"/>
+              <w:bottom w:val="single" w:sz="8" w:space="0" w:color="FF9900"/>
+              <w:right w:val="single" w:sz="8" w:space="0" w:color="FF9900"/>
+            </w:tcBorders>
+            <w:tcMar>
+              <w:top w:w="100" w:type="dxa"/>
+              <w:left w:w="100" w:type="dxa"/>
+              <w:bottom w:w="100" w:type="dxa"/>
+              <w:right w:w="100" w:type="dxa"/>
+            </w:tcMar>
+          </w:tcPr>
+          <w:p>
+            <w:pPr>
+              <w:widowControl w:val="0"/>
+              <w:spacing w:line="240" w:lineRule="auto"/>
+              <w:rPr>
+                <w:sz w:val="20"/>
+                <w:szCs w:val="20"/>
+              </w:rPr>
+            </w:pPr>
+            <w:r>
+              <w:rPr>
+                <w:sz w:val="20"/>
+                <w:szCs w:val="20"/>
+              </w:rPr>
+              <w:t>rchdantas@yahoo.com.br</w:t>
+            </w:r>
+          </w:p>
+        </w:tc>
+        <w:tc>
+          <w:tcPr>
+            <w:tcW w:w="1984" w:type="dxa"/>
+            <w:tcBorders>
+              <w:top w:val="single" w:sz="8" w:space="0" w:color="FF9900"/>
+              <w:left w:val="single" w:sz="8" w:space="0" w:color="FF9900"/>
+              <w:bottom w:val="single" w:sz="8" w:space="0" w:color="FF9900"/>
+              <w:right w:val="single" w:sz="8" w:space="0" w:color="FF9900"/>
+            </w:tcBorders>
+            <w:tcMar>
+              <w:top w:w="100" w:type="dxa"/>
+              <w:left w:w="100" w:type="dxa"/>
+              <w:bottom w:w="100" w:type="dxa"/>
+              <w:right w:w="100" w:type="dxa"/>
+            </w:tcMar>
+          </w:tcPr>
+          <w:p>
+            <w:pPr>
+              <w:widowControl w:val="0"/>
+              <w:spacing w:line="240" w:lineRule="auto"/>
+              <w:rPr>
+                <w:sz w:val="20"/>
+                <w:szCs w:val="20"/>
+              </w:rPr>
+            </w:pPr>
+            <w:r>
+              <w:rPr>
+                <w:sz w:val="20"/>
+                <w:szCs w:val="20"/>
+              </w:rPr>
+              <w:t>(11) 99814-9816</w:t>
+            </w:r>
+          </w:p>
+        </w:tc>
+      </w:tr>
+      <w:tr>
+        <w:trPr>
+          <w:trHeight w:val="267"/>
+        </w:trPr>
+        <w:tc>
+          <w:tcPr>
+            <w:tcW w:w="3119" w:type="dxa"/>
+            <w:tcBorders>
+              <w:top w:val="single" w:sz="8" w:space="0" w:color="FF9900"/>
+              <w:left w:val="single" w:sz="8" w:space="0" w:color="FF9900"/>
+              <w:bottom w:val="single" w:sz="8" w:space="0" w:color="FF9900"/>
+              <w:right w:val="single" w:sz="8" w:space="0" w:color="FF9900"/>
+            </w:tcBorders>
+            <w:tcMar>
+              <w:top w:w="100" w:type="dxa"/>
+              <w:left w:w="100" w:type="dxa"/>
+              <w:bottom w:w="100" w:type="dxa"/>
+              <w:right w:w="100" w:type="dxa"/>
+            </w:tcMar>
+          </w:tcPr>
+          <w:p>
+            <w:pPr>
+              <w:widowControl w:val="0"/>
+              <w:spacing w:line="240" w:lineRule="auto"/>
+              <w:rPr>
+                <w:sz w:val="20"/>
+                <w:szCs w:val="20"/>
+              </w:rPr>
+            </w:pPr>
+            <w:r>
+              <w:t>Priscila M. Brunoro</w:t>
+            </w:r>
+          </w:p>
+        </w:tc>
+        <w:tc>
+          <w:tcPr>
+            <w:tcW w:w="1559" w:type="dxa"/>
+            <w:tcBorders>
+              <w:top w:val="single" w:sz="8" w:space="0" w:color="FF9900"/>
+              <w:left w:val="single" w:sz="8" w:space="0" w:color="FF9900"/>
+              <w:bottom w:val="single" w:sz="8" w:space="0" w:color="FF9900"/>
+              <w:right w:val="single" w:sz="8" w:space="0" w:color="FF9900"/>
+            </w:tcBorders>
+            <w:tcMar>
+              <w:top w:w="100" w:type="dxa"/>
+              <w:left w:w="100" w:type="dxa"/>
+              <w:bottom w:w="100" w:type="dxa"/>
+              <w:right w:w="100" w:type="dxa"/>
+            </w:tcMar>
+          </w:tcPr>
+          <w:p>
+            <w:pPr>
+              <w:widowControl w:val="0"/>
+              <w:spacing w:line="240" w:lineRule="auto"/>
+              <w:rPr>
+                <w:sz w:val="20"/>
+                <w:szCs w:val="20"/>
+              </w:rPr>
+            </w:pPr>
+            <w:r>
+              <w:rPr>
+                <w:sz w:val="20"/>
+                <w:szCs w:val="20"/>
+              </w:rPr>
+              <w:t>Veterinária</w:t>
+            </w:r>
+          </w:p>
+        </w:tc>
+        <w:tc>
+          <w:tcPr>
+            <w:tcW w:w="3686" w:type="dxa"/>
+            <w:tcBorders>
+              <w:top w:val="single" w:sz="8" w:space="0" w:color="FF9900"/>
+              <w:left w:val="single" w:sz="8" w:space="0" w:color="FF9900"/>
+              <w:bottom w:val="single" w:sz="8" w:space="0" w:color="FF9900"/>
+              <w:right w:val="single" w:sz="8" w:space="0" w:color="FF9900"/>
+            </w:tcBorders>
+            <w:tcMar>
+              <w:top w:w="100" w:type="dxa"/>
+              <w:left w:w="100" w:type="dxa"/>
+              <w:bottom w:w="100" w:type="dxa"/>
+              <w:right w:w="100" w:type="dxa"/>
+            </w:tcMar>
+          </w:tcPr>
+          <w:p>
+            <w:pPr>
+              <w:widowControl w:val="0"/>
+              <w:spacing w:line="240" w:lineRule="auto"/>
+              <w:rPr>
+                <w:sz w:val="20"/>
+                <w:szCs w:val="20"/>
+              </w:rPr>
+            </w:pPr>
+            <w:r>
+              <w:rPr>
+                <w:sz w:val="20"/>
+                <w:szCs w:val="20"/>
+              </w:rPr>
+              <w:t>pri.mbrunoro@hotmail.com</w:t>
+            </w:r>
+          </w:p>
+        </w:tc>
+        <w:tc>
+          <w:tcPr>
+            <w:tcW w:w="1984" w:type="dxa"/>
+            <w:tcBorders>
+              <w:top w:val="single" w:sz="8" w:space="0" w:color="FF9900"/>
+              <w:left w:val="single" w:sz="8" w:space="0" w:color="FF9900"/>
+              <w:bottom w:val="single" w:sz="8" w:space="0" w:color="FF9900"/>
+              <w:right w:val="single" w:sz="8" w:space="0" w:color="FF9900"/>
+            </w:tcBorders>
+            <w:tcMar>
+              <w:top w:w="100" w:type="dxa"/>
+              <w:left w:w="100" w:type="dxa"/>
+              <w:bottom w:w="100" w:type="dxa"/>
+              <w:right w:w="100" w:type="dxa"/>
+            </w:tcMar>
+          </w:tcPr>
+          <w:p>
+            <w:pPr>
+              <w:widowControl w:val="0"/>
+              <w:spacing w:line="240" w:lineRule="auto"/>
+              <w:rPr>
+                <w:sz w:val="20"/>
+                <w:szCs w:val="20"/>
+              </w:rPr>
+            </w:pPr>
+            <w:r>
+              <w:rPr>
+                <w:sz w:val="20"/>
+                <w:szCs w:val="20"/>
+              </w:rPr>
+              <w:t>(11) 99983-6272</w:t>
+            </w:r>
+          </w:p>
+        </w:tc>
+      </w:tr>
+      <w:tr>
+        <w:trPr>
+          <w:trHeight w:val="267"/>
+        </w:trPr>
+        <w:tc>
+          <w:tcPr>
+            <w:tcW w:w="3119" w:type="dxa"/>
+            <w:tcBorders>
+              <w:top w:val="single" w:sz="8" w:space="0" w:color="FF9900"/>
+              <w:left w:val="single" w:sz="8" w:space="0" w:color="FF9900"/>
+              <w:bottom w:val="single" w:sz="8" w:space="0" w:color="FF9900"/>
+              <w:right w:val="single" w:sz="8" w:space="0" w:color="FF9900"/>
+            </w:tcBorders>
+            <w:tcMar>
+              <w:top w:w="100" w:type="dxa"/>
+              <w:left w:w="100" w:type="dxa"/>
+              <w:bottom w:w="100" w:type="dxa"/>
+              <w:right w:w="100" w:type="dxa"/>
+            </w:tcMar>
+          </w:tcPr>
+          <w:p>
+            <w:pPr>
+              <w:widowControl w:val="0"/>
+              <w:spacing w:line="240" w:lineRule="auto"/>
+              <w:rPr>
+                <w:sz w:val="20"/>
+                <w:szCs w:val="20"/>
+              </w:rPr>
+            </w:pPr>
+            <w:bookmarkStart w:id="1" w:name="_GoBack"/>
+            <w:bookmarkEnd w:id="1"/>
+          </w:p>
+        </w:tc>
+        <w:tc>
+          <w:tcPr>
+            <w:tcW w:w="1559" w:type="dxa"/>
+            <w:tcBorders>
+              <w:top w:val="single" w:sz="8" w:space="0" w:color="FF9900"/>
+              <w:left w:val="single" w:sz="8" w:space="0" w:color="FF9900"/>
+              <w:bottom w:val="single" w:sz="8" w:space="0" w:color="FF9900"/>
+              <w:right w:val="single" w:sz="8" w:space="0" w:color="FF9900"/>
+            </w:tcBorders>
+            <w:tcMar>
+              <w:top w:w="100" w:type="dxa"/>
+              <w:left w:w="100" w:type="dxa"/>
+              <w:bottom w:w="100" w:type="dxa"/>
+              <w:right w:w="100" w:type="dxa"/>
+            </w:tcMar>
+          </w:tcPr>
+          <w:p>
+            <w:pPr>
+              <w:widowControl w:val="0"/>
+              <w:spacing w:line="240" w:lineRule="auto"/>
+              <w:rPr>
+                <w:sz w:val="20"/>
+                <w:szCs w:val="20"/>
+              </w:rPr>
+            </w:pPr>
+          </w:p>
+        </w:tc>
+        <w:tc>
+          <w:tcPr>
+            <w:tcW w:w="3686" w:type="dxa"/>
+            <w:tcBorders>
+              <w:top w:val="single" w:sz="8" w:space="0" w:color="FF9900"/>
+              <w:left w:val="single" w:sz="8" w:space="0" w:color="FF9900"/>
+              <w:bottom w:val="single" w:sz="8" w:space="0" w:color="FF9900"/>
+              <w:right w:val="single" w:sz="8" w:space="0" w:color="FF9900"/>
+            </w:tcBorders>
+            <w:tcMar>
+              <w:top w:w="100" w:type="dxa"/>
+              <w:left w:w="100" w:type="dxa"/>
+              <w:bottom w:w="100" w:type="dxa"/>
+              <w:right w:w="100" w:type="dxa"/>
+            </w:tcMar>
+          </w:tcPr>
+          <w:p>
+            <w:pPr>
+              <w:widowControl w:val="0"/>
+              <w:spacing w:line="240" w:lineRule="auto"/>
+              <w:rPr>
+                <w:sz w:val="20"/>
+                <w:szCs w:val="20"/>
+              </w:rPr>
+            </w:pPr>
+          </w:p>
+        </w:tc>
+        <w:tc>
+          <w:tcPr>
+            <w:tcW w:w="1984" w:type="dxa"/>
+            <w:tcBorders>
+              <w:top w:val="single" w:sz="8" w:space="0" w:color="FF9900"/>
+              <w:left w:val="single" w:sz="8" w:space="0" w:color="FF9900"/>
+              <w:bottom w:val="single" w:sz="8" w:space="0" w:color="FF9900"/>
+              <w:right w:val="single" w:sz="8" w:space="0" w:color="FF9900"/>
+            </w:tcBorders>
+            <w:tcMar>
+              <w:top w:w="100" w:type="dxa"/>
+              <w:left w:w="100" w:type="dxa"/>
+              <w:bottom w:w="100" w:type="dxa"/>
+              <w:right w:w="100" w:type="dxa"/>
+            </w:tcMar>
+          </w:tcPr>
+          <w:p>
+            <w:pPr>
+              <w:widowControl w:val="0"/>
+              <w:spacing w:line="240" w:lineRule="auto"/>
+              <w:rPr>
+                <w:sz w:val="20"/>
+                <w:szCs w:val="20"/>
+              </w:rPr>
+            </w:pPr>
+          </w:p>
+        </w:tc>
+      </w:tr>
+      <w:tr>
+        <w:trPr>
+          <w:trHeight w:val="267"/>
+        </w:trPr>
+        <w:tc>
+          <w:tcPr>
+            <w:tcW w:w="3119" w:type="dxa"/>
+            <w:tcBorders>
+              <w:top w:val="single" w:sz="8" w:space="0" w:color="FF9900"/>
+              <w:left w:val="single" w:sz="8" w:space="0" w:color="FF9900"/>
+              <w:bottom w:val="single" w:sz="8" w:space="0" w:color="FF9900"/>
+              <w:right w:val="single" w:sz="8" w:space="0" w:color="FF9900"/>
+            </w:tcBorders>
+            <w:tcMar>
+              <w:top w:w="100" w:type="dxa"/>
+              <w:left w:w="100" w:type="dxa"/>
+              <w:bottom w:w="100" w:type="dxa"/>
+              <w:right w:w="100" w:type="dxa"/>
+            </w:tcMar>
+          </w:tcPr>
+          <w:p>
+            <w:pPr>
+              <w:widowControl w:val="0"/>
+              <w:spacing w:line="240" w:lineRule="auto"/>
+              <w:rPr>
+                <w:sz w:val="20"/>
+                <w:szCs w:val="20"/>
+              </w:rPr>
+            </w:pPr>
+          </w:p>
+        </w:tc>
+        <w:tc>
+          <w:tcPr>
+            <w:tcW w:w="1559" w:type="dxa"/>
+            <w:tcBorders>
+              <w:top w:val="single" w:sz="8" w:space="0" w:color="FF9900"/>
+              <w:left w:val="single" w:sz="8" w:space="0" w:color="FF9900"/>
+              <w:bottom w:val="single" w:sz="8" w:space="0" w:color="FF9900"/>
+              <w:right w:val="single" w:sz="8" w:space="0" w:color="FF9900"/>
+            </w:tcBorders>
+            <w:tcMar>
+              <w:top w:w="100" w:type="dxa"/>
+              <w:left w:w="100" w:type="dxa"/>
+              <w:bottom w:w="100" w:type="dxa"/>
+              <w:right w:w="100" w:type="dxa"/>
+            </w:tcMar>
+          </w:tcPr>
+          <w:p>
+            <w:pPr>
+              <w:widowControl w:val="0"/>
+              <w:spacing w:line="240" w:lineRule="auto"/>
+              <w:rPr>
+                <w:sz w:val="20"/>
+                <w:szCs w:val="20"/>
+              </w:rPr>
+            </w:pPr>
+          </w:p>
+        </w:tc>
+        <w:tc>
+          <w:tcPr>
+            <w:tcW w:w="3686" w:type="dxa"/>
+            <w:tcBorders>
+              <w:top w:val="single" w:sz="8" w:space="0" w:color="FF9900"/>
+              <w:left w:val="single" w:sz="8" w:space="0" w:color="FF9900"/>
+              <w:bottom w:val="single" w:sz="8" w:space="0" w:color="FF9900"/>
+              <w:right w:val="single" w:sz="8" w:space="0" w:color="FF9900"/>
+            </w:tcBorders>
+            <w:tcMar>
+              <w:top w:w="100" w:type="dxa"/>
+              <w:left w:w="100" w:type="dxa"/>
+              <w:bottom w:w="100" w:type="dxa"/>
+              <w:right w:w="100" w:type="dxa"/>
+            </w:tcMar>
+          </w:tcPr>
+          <w:p>
+            <w:pPr>
+              <w:widowControl w:val="0"/>
+              <w:spacing w:line="240" w:lineRule="auto"/>
+              <w:rPr>
+                <w:sz w:val="20"/>
+                <w:szCs w:val="20"/>
+              </w:rPr>
+            </w:pPr>
+          </w:p>
+        </w:tc>
+        <w:tc>
+          <w:tcPr>
+            <w:tcW w:w="1984" w:type="dxa"/>
+            <w:tcBorders>
+              <w:top w:val="single" w:sz="8" w:space="0" w:color="FF9900"/>
+              <w:left w:val="single" w:sz="8" w:space="0" w:color="FF9900"/>
+              <w:bottom w:val="single" w:sz="8" w:space="0" w:color="FF9900"/>
+              <w:right w:val="single" w:sz="8" w:space="0" w:color="FF9900"/>
+            </w:tcBorders>
+            <w:tcMar>
+              <w:top w:w="100" w:type="dxa"/>
+              <w:left w:w="100" w:type="dxa"/>
+              <w:bottom w:w="100" w:type="dxa"/>
+              <w:right w:w="100" w:type="dxa"/>
+            </w:tcMar>
+          </w:tcPr>
+          <w:p>
+            <w:pPr>
+              <w:widowControl w:val="0"/>
+              <w:spacing w:line="240" w:lineRule="auto"/>
+              <w:rPr>
+                <w:sz w:val="20"/>
+                <w:szCs w:val="20"/>
+              </w:rPr>
+            </w:pPr>
+          </w:p>
+        </w:tc>
+      </w:tr>
+      <w:tr>
+        <w:trPr>
+          <w:trHeight w:val="267"/>
+        </w:trPr>
+        <w:tc>
+          <w:tcPr>
+            <w:tcW w:w="3119" w:type="dxa"/>
+            <w:tcBorders>
+              <w:top w:val="single" w:sz="8" w:space="0" w:color="FF9900"/>
+              <w:left w:val="single" w:sz="8" w:space="0" w:color="FF9900"/>
+              <w:bottom w:val="single" w:sz="8" w:space="0" w:color="FF9900"/>
+              <w:right w:val="single" w:sz="8" w:space="0" w:color="FF9900"/>
+            </w:tcBorders>
+            <w:tcMar>
+              <w:top w:w="100" w:type="dxa"/>
+              <w:left w:w="100" w:type="dxa"/>
+              <w:bottom w:w="100" w:type="dxa"/>
+              <w:right w:w="100" w:type="dxa"/>
+            </w:tcMar>
+          </w:tcPr>
+          <w:p>
+            <w:pPr>
+              <w:widowControl w:val="0"/>
+              <w:spacing w:line="240" w:lineRule="auto"/>
+              <w:rPr>
+                <w:sz w:val="20"/>
+                <w:szCs w:val="20"/>
+              </w:rPr>
+            </w:pPr>
+          </w:p>
+        </w:tc>
+        <w:tc>
+          <w:tcPr>
+            <w:tcW w:w="1559" w:type="dxa"/>
+            <w:tcBorders>
+              <w:top w:val="single" w:sz="8" w:space="0" w:color="FF9900"/>
+              <w:left w:val="single" w:sz="8" w:space="0" w:color="FF9900"/>
+              <w:bottom w:val="single" w:sz="8" w:space="0" w:color="FF9900"/>
+              <w:right w:val="single" w:sz="8" w:space="0" w:color="FF9900"/>
+            </w:tcBorders>
+            <w:tcMar>
+              <w:top w:w="100" w:type="dxa"/>
+              <w:left w:w="100" w:type="dxa"/>
+              <w:bottom w:w="100" w:type="dxa"/>
+              <w:right w:w="100" w:type="dxa"/>
+            </w:tcMar>
+          </w:tcPr>
+          <w:p>
+            <w:pPr>
+              <w:widowControl w:val="0"/>
+              <w:spacing w:line="240" w:lineRule="auto"/>
+              <w:rPr>
+                <w:sz w:val="20"/>
+                <w:szCs w:val="20"/>
+              </w:rPr>
+            </w:pPr>
+          </w:p>
+        </w:tc>
+        <w:tc>
+          <w:tcPr>
+            <w:tcW w:w="3686" w:type="dxa"/>
+            <w:tcBorders>
+              <w:top w:val="single" w:sz="8" w:space="0" w:color="FF9900"/>
+              <w:left w:val="single" w:sz="8" w:space="0" w:color="FF9900"/>
+              <w:bottom w:val="single" w:sz="8" w:space="0" w:color="FF9900"/>
+              <w:right w:val="single" w:sz="8" w:space="0" w:color="FF9900"/>
+            </w:tcBorders>
+            <w:tcMar>
+              <w:top w:w="100" w:type="dxa"/>
+              <w:left w:w="100" w:type="dxa"/>
+              <w:bottom w:w="100" w:type="dxa"/>
+              <w:right w:w="100" w:type="dxa"/>
+            </w:tcMar>
+          </w:tcPr>
+          <w:p>
+            <w:pPr>
+              <w:widowControl w:val="0"/>
+              <w:spacing w:line="240" w:lineRule="auto"/>
+              <w:rPr>
+                <w:sz w:val="20"/>
+                <w:szCs w:val="20"/>
+              </w:rPr>
+            </w:pPr>
+          </w:p>
+        </w:tc>
+        <w:tc>
+          <w:tcPr>
+            <w:tcW w:w="1984" w:type="dxa"/>
+            <w:tcBorders>
+              <w:top w:val="single" w:sz="8" w:space="0" w:color="FF9900"/>
+              <w:left w:val="single" w:sz="8" w:space="0" w:color="FF9900"/>
+              <w:bottom w:val="single" w:sz="8" w:space="0" w:color="FF9900"/>
+              <w:right w:val="single" w:sz="8" w:space="0" w:color="FF9900"/>
+            </w:tcBorders>
+            <w:tcMar>
+              <w:top w:w="100" w:type="dxa"/>
+              <w:left w:w="100" w:type="dxa"/>
+              <w:bottom w:w="100" w:type="dxa"/>
+              <w:right w:w="100" w:type="dxa"/>
+            </w:tcMar>
+          </w:tcPr>
+          <w:p>
+            <w:pPr>
+              <w:widowControl w:val="0"/>
+              <w:spacing w:line="240" w:lineRule="auto"/>
+              <w:rPr>
+                <w:sz w:val="20"/>
+                <w:szCs w:val="20"/>
+              </w:rPr>
+            </w:pPr>
+          </w:p>
+        </w:tc>
+      </w:tr>
+      <w:tr>
+        <w:trPr>
+          <w:trHeight w:val="267"/>
+        </w:trPr>
+        <w:tc>
+          <w:tcPr>
+            <w:tcW w:w="3119" w:type="dxa"/>
+            <w:tcBorders>
+              <w:top w:val="single" w:sz="8" w:space="0" w:color="FF9900"/>
+              <w:left w:val="single" w:sz="8" w:space="0" w:color="FF9900"/>
+              <w:bottom w:val="single" w:sz="8" w:space="0" w:color="FF9900"/>
+              <w:right w:val="single" w:sz="8" w:space="0" w:color="FF9900"/>
+            </w:tcBorders>
+            <w:tcMar>
+              <w:top w:w="100" w:type="dxa"/>
+              <w:left w:w="100" w:type="dxa"/>
+              <w:bottom w:w="100" w:type="dxa"/>
+              <w:right w:w="100" w:type="dxa"/>
+            </w:tcMar>
+          </w:tcPr>
+          <w:p>
+            <w:pPr>
+              <w:widowControl w:val="0"/>
+              <w:spacing w:line="240" w:lineRule="auto"/>
+              <w:rPr>
+                <w:sz w:val="20"/>
+                <w:szCs w:val="20"/>
+              </w:rPr>
+            </w:pPr>
+          </w:p>
+        </w:tc>
+        <w:tc>
+          <w:tcPr>
+            <w:tcW w:w="1559" w:type="dxa"/>
+            <w:tcBorders>
+              <w:top w:val="single" w:sz="8" w:space="0" w:color="FF9900"/>
+              <w:left w:val="single" w:sz="8" w:space="0" w:color="FF9900"/>
+              <w:bottom w:val="single" w:sz="8" w:space="0" w:color="FF9900"/>
+              <w:right w:val="single" w:sz="8" w:space="0" w:color="FF9900"/>
+            </w:tcBorders>
+            <w:tcMar>
+              <w:top w:w="100" w:type="dxa"/>
+              <w:left w:w="100" w:type="dxa"/>
+              <w:bottom w:w="100" w:type="dxa"/>
+              <w:right w:w="100" w:type="dxa"/>
+            </w:tcMar>
+          </w:tcPr>
+          <w:p>
+            <w:pPr>
+              <w:widowControl w:val="0"/>
+              <w:spacing w:line="240" w:lineRule="auto"/>
+              <w:rPr>
+                <w:sz w:val="20"/>
+                <w:szCs w:val="20"/>
+              </w:rPr>
+            </w:pPr>
+          </w:p>
+        </w:tc>
+        <w:tc>
+          <w:tcPr>
+            <w:tcW w:w="3686" w:type="dxa"/>
+            <w:tcBorders>
+              <w:top w:val="single" w:sz="8" w:space="0" w:color="FF9900"/>
+              <w:left w:val="single" w:sz="8" w:space="0" w:color="FF9900"/>
+              <w:bottom w:val="single" w:sz="8" w:space="0" w:color="FF9900"/>
+              <w:right w:val="single" w:sz="8" w:space="0" w:color="FF9900"/>
+            </w:tcBorders>
+            <w:tcMar>
+              <w:top w:w="100" w:type="dxa"/>
+              <w:left w:w="100" w:type="dxa"/>
+              <w:bottom w:w="100" w:type="dxa"/>
+              <w:right w:w="100" w:type="dxa"/>
+            </w:tcMar>
+          </w:tcPr>
+          <w:p>
+            <w:pPr>
+              <w:widowControl w:val="0"/>
+              <w:spacing w:line="240" w:lineRule="auto"/>
+              <w:rPr>
+                <w:sz w:val="20"/>
+                <w:szCs w:val="20"/>
+              </w:rPr>
+            </w:pPr>
+          </w:p>
+        </w:tc>
+        <w:tc>
+          <w:tcPr>
+            <w:tcW w:w="1984" w:type="dxa"/>
+            <w:tcBorders>
+              <w:top w:val="single" w:sz="8" w:space="0" w:color="FF9900"/>
+              <w:left w:val="single" w:sz="8" w:space="0" w:color="FF9900"/>
+              <w:bottom w:val="single" w:sz="8" w:space="0" w:color="FF9900"/>
+              <w:right w:val="single" w:sz="8" w:space="0" w:color="FF9900"/>
+            </w:tcBorders>
+            <w:tcMar>
+              <w:top w:w="100" w:type="dxa"/>
+              <w:left w:w="100" w:type="dxa"/>
+              <w:bottom w:w="100" w:type="dxa"/>
+              <w:right w:w="100" w:type="dxa"/>
+            </w:tcMar>
+          </w:tcPr>
+          <w:p>
+            <w:pPr>
+              <w:widowControl w:val="0"/>
+              <w:spacing w:line="240" w:lineRule="auto"/>
+              <w:rPr>
+                <w:sz w:val="20"/>
+                <w:szCs w:val="20"/>
+              </w:rPr>
+            </w:pPr>
+          </w:p>
+        </w:tc>
+      </w:tr>
+      <w:tr>
+        <w:trPr>
+          <w:trHeight w:val="267"/>
+        </w:trPr>
+        <w:tc>
+          <w:tcPr>
+            <w:tcW w:w="3119" w:type="dxa"/>
+            <w:tcBorders>
+              <w:top w:val="single" w:sz="8" w:space="0" w:color="FF9900"/>
+              <w:left w:val="single" w:sz="8" w:space="0" w:color="FF9900"/>
+              <w:bottom w:val="single" w:sz="8" w:space="0" w:color="FF9900"/>
+              <w:right w:val="single" w:sz="8" w:space="0" w:color="FF9900"/>
+            </w:tcBorders>
+            <w:tcMar>
+              <w:top w:w="100" w:type="dxa"/>
+              <w:left w:w="100" w:type="dxa"/>
+              <w:bottom w:w="100" w:type="dxa"/>
+              <w:right w:w="100" w:type="dxa"/>
+            </w:tcMar>
+          </w:tcPr>
+          <w:p>
+            <w:pPr>
+              <w:widowControl w:val="0"/>
+              <w:spacing w:line="240" w:lineRule="auto"/>
+              <w:rPr>
+                <w:sz w:val="20"/>
+                <w:szCs w:val="20"/>
+              </w:rPr>
+            </w:pPr>
+          </w:p>
+        </w:tc>
+        <w:tc>
+          <w:tcPr>
+            <w:tcW w:w="1559" w:type="dxa"/>
+            <w:tcBorders>
+              <w:top w:val="single" w:sz="8" w:space="0" w:color="FF9900"/>
+              <w:left w:val="single" w:sz="8" w:space="0" w:color="FF9900"/>
+              <w:bottom w:val="single" w:sz="8" w:space="0" w:color="FF9900"/>
+              <w:right w:val="single" w:sz="8" w:space="0" w:color="FF9900"/>
+            </w:tcBorders>
+            <w:tcMar>
+              <w:top w:w="100" w:type="dxa"/>
+              <w:left w:w="100" w:type="dxa"/>
+              <w:bottom w:w="100" w:type="dxa"/>
+              <w:right w:w="100" w:type="dxa"/>
+            </w:tcMar>
+          </w:tcPr>
+          <w:p>
+            <w:pPr>
+              <w:widowControl w:val="0"/>
+              <w:spacing w:line="240" w:lineRule="auto"/>
+              <w:rPr>
+                <w:sz w:val="20"/>
+                <w:szCs w:val="20"/>
+              </w:rPr>
+            </w:pPr>
+          </w:p>
+        </w:tc>
+        <w:tc>
+          <w:tcPr>
+            <w:tcW w:w="3686" w:type="dxa"/>
+            <w:tcBorders>
+              <w:top w:val="single" w:sz="8" w:space="0" w:color="FF9900"/>
+              <w:left w:val="single" w:sz="8" w:space="0" w:color="FF9900"/>
+              <w:bottom w:val="single" w:sz="8" w:space="0" w:color="FF9900"/>
+              <w:right w:val="single" w:sz="8" w:space="0" w:color="FF9900"/>
+            </w:tcBorders>
+            <w:tcMar>
+              <w:top w:w="100" w:type="dxa"/>
+              <w:left w:w="100" w:type="dxa"/>
+              <w:bottom w:w="100" w:type="dxa"/>
+              <w:right w:w="100" w:type="dxa"/>
+            </w:tcMar>
+          </w:tcPr>
+          <w:p>
+            <w:pPr>
+              <w:widowControl w:val="0"/>
+              <w:spacing w:line="240" w:lineRule="auto"/>
+              <w:rPr>
+                <w:sz w:val="20"/>
+                <w:szCs w:val="20"/>
+              </w:rPr>
+            </w:pPr>
+          </w:p>
+        </w:tc>
+        <w:tc>
+          <w:tcPr>
+            <w:tcW w:w="1984" w:type="dxa"/>
+            <w:tcBorders>
+              <w:top w:val="single" w:sz="8" w:space="0" w:color="FF9900"/>
+              <w:left w:val="single" w:sz="8" w:space="0" w:color="FF9900"/>
+              <w:right w:val="single" w:sz="8" w:space="0" w:color="FF9900"/>
+            </w:tcBorders>
+            <w:tcMar>
+              <w:top w:w="100" w:type="dxa"/>
+              <w:left w:w="100" w:type="dxa"/>
+              <w:bottom w:w="100" w:type="dxa"/>
+              <w:right w:w="100" w:type="dxa"/>
+            </w:tcMar>
+          </w:tcPr>
+          <w:p>
+            <w:pPr>
+              <w:widowControl w:val="0"/>
+              <w:spacing w:line="240" w:lineRule="auto"/>
+              <w:rPr>
+                <w:sz w:val="20"/>
+                <w:szCs w:val="20"/>
+              </w:rPr>
+            </w:pPr>
           </w:p>
         </w:tc>
       </w:tr>
@@ -1323,7 +2271,7 @@
         <w:color w:val="000000"/>
         <w:sz w:val="22"/>
         <w:szCs w:val="22"/>
-        <w:lang w:eastAsia="pt-BR" w:bidi="ar-SA"/>
+        <w:lang w:val="pt-BR" w:eastAsia="pt-BR" w:bidi="ar-SA"/>
       </w:rPr>
     </w:rPrDefault>
     <w:pPrDefault>

</xml_diff>

<commit_message>
Correcoes nos integrantes do projeto
</commit_message>
<xml_diff>
--- a/02. Integrantes do Projeto.docx
+++ b/02. Integrantes do Projeto.docx
@@ -1712,8 +1712,12 @@
                 <w:szCs w:val="20"/>
               </w:rPr>
             </w:pPr>
-            <w:bookmarkStart w:id="1" w:name="_GoBack"/>
-            <w:bookmarkEnd w:id="1"/>
+            <w:r>
+              <w:rPr>
+                <w:szCs w:val="20"/>
+              </w:rPr>
+              <w:t>Sandra Batista da Conceição de Jesus</w:t>
+            </w:r>
           </w:p>
         </w:tc>
         <w:tc>
@@ -1741,6 +1745,12 @@
                 <w:szCs w:val="20"/>
               </w:rPr>
             </w:pPr>
+            <w:r>
+              <w:rPr>
+                <w:sz w:val="20"/>
+              </w:rPr>
+              <w:t>Recepcionista</w:t>
+            </w:r>
           </w:p>
         </w:tc>
         <w:tc>
@@ -1763,11 +1773,19 @@
             <w:pPr>
               <w:widowControl w:val="0"/>
               <w:spacing w:line="240" w:lineRule="auto"/>
-              <w:rPr>
-                <w:sz w:val="20"/>
-                <w:szCs w:val="20"/>
-              </w:rPr>
-            </w:pPr>
+              <w:jc w:val="center"/>
+              <w:rPr>
+                <w:sz w:val="20"/>
+                <w:szCs w:val="20"/>
+              </w:rPr>
+            </w:pPr>
+            <w:r>
+              <w:rPr>
+                <w:sz w:val="20"/>
+                <w:szCs w:val="20"/>
+              </w:rPr>
+              <w:t>-</w:t>
+            </w:r>
           </w:p>
         </w:tc>
         <w:tc>
@@ -1790,11 +1808,19 @@
             <w:pPr>
               <w:widowControl w:val="0"/>
               <w:spacing w:line="240" w:lineRule="auto"/>
-              <w:rPr>
-                <w:sz w:val="20"/>
-                <w:szCs w:val="20"/>
-              </w:rPr>
-            </w:pPr>
+              <w:jc w:val="center"/>
+              <w:rPr>
+                <w:sz w:val="20"/>
+                <w:szCs w:val="20"/>
+              </w:rPr>
+            </w:pPr>
+            <w:r>
+              <w:rPr>
+                <w:sz w:val="20"/>
+                <w:szCs w:val="20"/>
+              </w:rPr>
+              <w:t>-</w:t>
+            </w:r>
           </w:p>
         </w:tc>
       </w:tr>
@@ -1827,6 +1853,13 @@
                 <w:szCs w:val="20"/>
               </w:rPr>
             </w:pPr>
+            <w:r>
+              <w:rPr>
+                <w:rFonts w:eastAsia="Calibri"/>
+                <w:color w:val="auto"/>
+              </w:rPr>
+              <w:t>Silvio Gomes de Souza</w:t>
+            </w:r>
           </w:p>
         </w:tc>
         <w:tc>
@@ -1854,6 +1887,12 @@
                 <w:szCs w:val="20"/>
               </w:rPr>
             </w:pPr>
+            <w:r>
+              <w:rPr>
+                <w:sz w:val="20"/>
+              </w:rPr>
+              <w:t>Banhista</w:t>
+            </w:r>
           </w:p>
         </w:tc>
         <w:tc>
@@ -1876,11 +1915,19 @@
             <w:pPr>
               <w:widowControl w:val="0"/>
               <w:spacing w:line="240" w:lineRule="auto"/>
-              <w:rPr>
-                <w:sz w:val="20"/>
-                <w:szCs w:val="20"/>
-              </w:rPr>
-            </w:pPr>
+              <w:jc w:val="center"/>
+              <w:rPr>
+                <w:sz w:val="20"/>
+                <w:szCs w:val="20"/>
+              </w:rPr>
+            </w:pPr>
+            <w:r>
+              <w:rPr>
+                <w:sz w:val="20"/>
+                <w:szCs w:val="20"/>
+              </w:rPr>
+              <w:t>-</w:t>
+            </w:r>
           </w:p>
         </w:tc>
         <w:tc>
@@ -1903,11 +1950,19 @@
             <w:pPr>
               <w:widowControl w:val="0"/>
               <w:spacing w:line="240" w:lineRule="auto"/>
-              <w:rPr>
-                <w:sz w:val="20"/>
-                <w:szCs w:val="20"/>
-              </w:rPr>
-            </w:pPr>
+              <w:jc w:val="center"/>
+              <w:rPr>
+                <w:sz w:val="20"/>
+                <w:szCs w:val="20"/>
+              </w:rPr>
+            </w:pPr>
+            <w:r>
+              <w:rPr>
+                <w:sz w:val="20"/>
+                <w:szCs w:val="20"/>
+              </w:rPr>
+              <w:t>-</w:t>
+            </w:r>
           </w:p>
         </w:tc>
       </w:tr>
@@ -1940,6 +1995,13 @@
                 <w:szCs w:val="20"/>
               </w:rPr>
             </w:pPr>
+            <w:r>
+              <w:rPr>
+                <w:rFonts w:eastAsia="Calibri"/>
+                <w:color w:val="auto"/>
+              </w:rPr>
+              <w:t>Flávio Silva de Oliveira</w:t>
+            </w:r>
           </w:p>
         </w:tc>
         <w:tc>
@@ -1967,6 +2029,12 @@
                 <w:szCs w:val="20"/>
               </w:rPr>
             </w:pPr>
+            <w:r>
+              <w:rPr>
+                <w:sz w:val="20"/>
+              </w:rPr>
+              <w:t>Tosador</w:t>
+            </w:r>
           </w:p>
         </w:tc>
         <w:tc>
@@ -1989,11 +2057,19 @@
             <w:pPr>
               <w:widowControl w:val="0"/>
               <w:spacing w:line="240" w:lineRule="auto"/>
-              <w:rPr>
-                <w:sz w:val="20"/>
-                <w:szCs w:val="20"/>
-              </w:rPr>
-            </w:pPr>
+              <w:jc w:val="center"/>
+              <w:rPr>
+                <w:sz w:val="20"/>
+                <w:szCs w:val="20"/>
+              </w:rPr>
+            </w:pPr>
+            <w:r>
+              <w:rPr>
+                <w:sz w:val="20"/>
+                <w:szCs w:val="20"/>
+              </w:rPr>
+              <w:t>-</w:t>
+            </w:r>
           </w:p>
         </w:tc>
         <w:tc>
@@ -2016,11 +2092,19 @@
             <w:pPr>
               <w:widowControl w:val="0"/>
               <w:spacing w:line="240" w:lineRule="auto"/>
-              <w:rPr>
-                <w:sz w:val="20"/>
-                <w:szCs w:val="20"/>
-              </w:rPr>
-            </w:pPr>
+              <w:jc w:val="center"/>
+              <w:rPr>
+                <w:sz w:val="20"/>
+                <w:szCs w:val="20"/>
+              </w:rPr>
+            </w:pPr>
+            <w:r>
+              <w:rPr>
+                <w:sz w:val="20"/>
+                <w:szCs w:val="20"/>
+              </w:rPr>
+              <w:t>-</w:t>
+            </w:r>
           </w:p>
         </w:tc>
       </w:tr>
@@ -2053,6 +2137,13 @@
                 <w:szCs w:val="20"/>
               </w:rPr>
             </w:pPr>
+            <w:r>
+              <w:rPr>
+                <w:rFonts w:eastAsia="Calibri"/>
+                <w:color w:val="auto"/>
+              </w:rPr>
+              <w:t>Milton Duarte de Oliveira</w:t>
+            </w:r>
           </w:p>
         </w:tc>
         <w:tc>
@@ -2080,6 +2171,20 @@
                 <w:szCs w:val="20"/>
               </w:rPr>
             </w:pPr>
+            <w:r>
+              <w:rPr>
+                <w:sz w:val="20"/>
+              </w:rPr>
+              <w:t>Casei</w:t>
+            </w:r>
+            <w:bookmarkStart w:id="1" w:name="_GoBack"/>
+            <w:bookmarkEnd w:id="1"/>
+            <w:r>
+              <w:rPr>
+                <w:sz w:val="20"/>
+              </w:rPr>
+              <w:t>ro</w:t>
+            </w:r>
           </w:p>
         </w:tc>
         <w:tc>
@@ -2102,11 +2207,19 @@
             <w:pPr>
               <w:widowControl w:val="0"/>
               <w:spacing w:line="240" w:lineRule="auto"/>
-              <w:rPr>
-                <w:sz w:val="20"/>
-                <w:szCs w:val="20"/>
-              </w:rPr>
-            </w:pPr>
+              <w:jc w:val="center"/>
+              <w:rPr>
+                <w:sz w:val="20"/>
+                <w:szCs w:val="20"/>
+              </w:rPr>
+            </w:pPr>
+            <w:r>
+              <w:rPr>
+                <w:sz w:val="20"/>
+                <w:szCs w:val="20"/>
+              </w:rPr>
+              <w:t>-</w:t>
+            </w:r>
           </w:p>
         </w:tc>
         <w:tc>
@@ -2129,123 +2242,19 @@
             <w:pPr>
               <w:widowControl w:val="0"/>
               <w:spacing w:line="240" w:lineRule="auto"/>
-              <w:rPr>
-                <w:sz w:val="20"/>
-                <w:szCs w:val="20"/>
-              </w:rPr>
-            </w:pPr>
-          </w:p>
-        </w:tc>
-      </w:tr>
-      <w:tr>
-        <w:trPr>
-          <w:trHeight w:val="267"/>
-        </w:trPr>
-        <w:tc>
-          <w:tcPr>
-            <w:tcW w:w="3119" w:type="dxa"/>
-            <w:tcBorders>
-              <w:top w:val="single" w:sz="8" w:space="0" w:color="FF9900"/>
-              <w:left w:val="single" w:sz="8" w:space="0" w:color="FF9900"/>
-              <w:bottom w:val="single" w:sz="8" w:space="0" w:color="FF9900"/>
-              <w:right w:val="single" w:sz="8" w:space="0" w:color="FF9900"/>
-            </w:tcBorders>
-            <w:tcMar>
-              <w:top w:w="100" w:type="dxa"/>
-              <w:left w:w="100" w:type="dxa"/>
-              <w:bottom w:w="100" w:type="dxa"/>
-              <w:right w:w="100" w:type="dxa"/>
-            </w:tcMar>
-          </w:tcPr>
-          <w:p>
-            <w:pPr>
-              <w:widowControl w:val="0"/>
-              <w:spacing w:line="240" w:lineRule="auto"/>
-              <w:rPr>
-                <w:sz w:val="20"/>
-                <w:szCs w:val="20"/>
-              </w:rPr>
-            </w:pPr>
-          </w:p>
-        </w:tc>
-        <w:tc>
-          <w:tcPr>
-            <w:tcW w:w="1559" w:type="dxa"/>
-            <w:tcBorders>
-              <w:top w:val="single" w:sz="8" w:space="0" w:color="FF9900"/>
-              <w:left w:val="single" w:sz="8" w:space="0" w:color="FF9900"/>
-              <w:bottom w:val="single" w:sz="8" w:space="0" w:color="FF9900"/>
-              <w:right w:val="single" w:sz="8" w:space="0" w:color="FF9900"/>
-            </w:tcBorders>
-            <w:tcMar>
-              <w:top w:w="100" w:type="dxa"/>
-              <w:left w:w="100" w:type="dxa"/>
-              <w:bottom w:w="100" w:type="dxa"/>
-              <w:right w:w="100" w:type="dxa"/>
-            </w:tcMar>
-          </w:tcPr>
-          <w:p>
-            <w:pPr>
-              <w:widowControl w:val="0"/>
-              <w:spacing w:line="240" w:lineRule="auto"/>
-              <w:rPr>
-                <w:sz w:val="20"/>
-                <w:szCs w:val="20"/>
-              </w:rPr>
-            </w:pPr>
-          </w:p>
-        </w:tc>
-        <w:tc>
-          <w:tcPr>
-            <w:tcW w:w="3686" w:type="dxa"/>
-            <w:tcBorders>
-              <w:top w:val="single" w:sz="8" w:space="0" w:color="FF9900"/>
-              <w:left w:val="single" w:sz="8" w:space="0" w:color="FF9900"/>
-              <w:bottom w:val="single" w:sz="8" w:space="0" w:color="FF9900"/>
-              <w:right w:val="single" w:sz="8" w:space="0" w:color="FF9900"/>
-            </w:tcBorders>
-            <w:tcMar>
-              <w:top w:w="100" w:type="dxa"/>
-              <w:left w:w="100" w:type="dxa"/>
-              <w:bottom w:w="100" w:type="dxa"/>
-              <w:right w:w="100" w:type="dxa"/>
-            </w:tcMar>
-          </w:tcPr>
-          <w:p>
-            <w:pPr>
-              <w:widowControl w:val="0"/>
-              <w:spacing w:line="240" w:lineRule="auto"/>
-              <w:rPr>
-                <w:sz w:val="20"/>
-                <w:szCs w:val="20"/>
-              </w:rPr>
-            </w:pPr>
-          </w:p>
-        </w:tc>
-        <w:tc>
-          <w:tcPr>
-            <w:tcW w:w="1984" w:type="dxa"/>
-            <w:tcBorders>
-              <w:top w:val="single" w:sz="8" w:space="0" w:color="FF9900"/>
-              <w:left w:val="single" w:sz="8" w:space="0" w:color="FF9900"/>
-              <w:right w:val="single" w:sz="8" w:space="0" w:color="FF9900"/>
-            </w:tcBorders>
-            <w:tcMar>
-              <w:top w:w="100" w:type="dxa"/>
-              <w:left w:w="100" w:type="dxa"/>
-              <w:bottom w:w="100" w:type="dxa"/>
-              <w:right w:w="100" w:type="dxa"/>
-            </w:tcMar>
-          </w:tcPr>
-          <w:p>
-            <w:pPr>
-              <w:widowControl w:val="0"/>
-              <w:spacing w:line="240" w:lineRule="auto"/>
-              <w:rPr>
-                <w:sz w:val="20"/>
-                <w:szCs w:val="20"/>
-              </w:rPr>
-            </w:pPr>
+              <w:jc w:val="center"/>
+              <w:rPr>
+                <w:sz w:val="20"/>
+                <w:szCs w:val="20"/>
+              </w:rPr>
+            </w:pPr>
+            <w:r>
+              <w:rPr>
+                <w:sz w:val="20"/>
+                <w:szCs w:val="20"/>
+              </w:rPr>
+              <w:t>-</w:t>
+            </w:r>
           </w:p>
         </w:tc>
       </w:tr>

</xml_diff>